<commit_message>
completed html, needs revision
</commit_message>
<xml_diff>
--- a/syllabus.docx
+++ b/syllabus.docx
@@ -1141,231 +1141,273 @@
         <w:pStyle w:val="Level3"/>
         <w:rPr>
           <w:webHidden/>
-          <w:lang w:val="en-GB"/>
-        </w:rPr>
-      </w:pPr>
-      <w:r>
-        <w:rPr>
-          <w:webHidden/>
-          <w:lang w:val="en-GB"/>
-        </w:rPr>
-        <w:t>&lt;</w:t>
-      </w:r>
-      <w:proofErr w:type="spellStart"/>
-      <w:r>
-        <w:rPr>
-          <w:webHidden/>
-          <w:lang w:val="en-GB"/>
-        </w:rPr>
-        <w:t>textarea</w:t>
-      </w:r>
-      <w:proofErr w:type="spellEnd"/>
-      <w:r>
-        <w:rPr>
-          <w:webHidden/>
-          <w:lang w:val="en-GB"/>
-        </w:rPr>
-        <w:t>&gt;</w:t>
-      </w:r>
-      <w:r>
-        <w:rPr>
-          <w:webHidden/>
-          <w:lang w:val="en-GB"/>
-        </w:rPr>
-        <w:tab/>
-      </w:r>
-    </w:p>
-    <w:p>
-      <w:pPr>
-        <w:pStyle w:val="Level3"/>
-        <w:rPr>
-          <w:webHidden/>
-        </w:rPr>
-      </w:pPr>
-      <w:r>
-        <w:rPr>
-          <w:webHidden/>
-        </w:rPr>
-        <w:t xml:space="preserve">&lt;select&gt; &amp; </w:t>
-      </w:r>
-      <w:r>
-        <w:rPr>
-          <w:webHidden/>
-        </w:rPr>
-        <w:t>&lt;option&gt;</w:t>
-      </w:r>
-      <w:r>
-        <w:rPr>
-          <w:webHidden/>
-        </w:rPr>
-        <w:tab/>
-      </w:r>
-    </w:p>
-    <w:p>
-      <w:pPr>
-        <w:pStyle w:val="Level3"/>
-        <w:rPr>
-          <w:webHidden/>
-        </w:rPr>
-      </w:pPr>
-      <w:r>
-        <w:rPr>
-          <w:webHidden/>
-        </w:rPr>
-        <w:t>&lt;</w:t>
-      </w:r>
-      <w:proofErr w:type="spellStart"/>
-      <w:r>
-        <w:rPr>
-          <w:webHidden/>
-        </w:rPr>
-        <w:t>datalist</w:t>
-      </w:r>
-      <w:proofErr w:type="spellEnd"/>
-      <w:r>
-        <w:rPr>
-          <w:webHidden/>
-        </w:rPr>
-        <w:t>&gt;</w:t>
-      </w:r>
-      <w:r>
-        <w:rPr>
-          <w:webHidden/>
-        </w:rPr>
-        <w:tab/>
-      </w:r>
-    </w:p>
-    <w:p>
-      <w:pPr>
-        <w:pStyle w:val="Level3"/>
-        <w:rPr>
-          <w:webHidden/>
-        </w:rPr>
-      </w:pPr>
-      <w:r>
-        <w:rPr>
-          <w:webHidden/>
-        </w:rPr>
-        <w:t>&lt;meter&gt;</w:t>
-      </w:r>
-      <w:r>
-        <w:rPr>
-          <w:webHidden/>
-        </w:rPr>
-        <w:tab/>
-      </w:r>
-    </w:p>
-    <w:p>
-      <w:pPr>
-        <w:pStyle w:val="Level3"/>
-      </w:pPr>
-      <w:r>
-        <w:rPr>
-          <w:webHidden/>
-        </w:rPr>
-        <w:t>&lt;label&gt;</w:t>
-      </w:r>
-      <w:r>
-        <w:rPr>
-          <w:webHidden/>
-        </w:rPr>
-        <w:tab/>
-      </w:r>
-    </w:p>
-    <w:p>
-      <w:pPr>
-        <w:pStyle w:val="Level3"/>
-      </w:pPr>
+        </w:rPr>
+      </w:pPr>
+      <w:r>
+        <w:rPr>
+          <w:webHidden/>
+        </w:rPr>
+        <w:t>&lt;form&gt;</w:t>
+      </w:r>
+      <w:r>
+        <w:rPr>
+          <w:webHidden/>
+        </w:rPr>
+        <w:tab/>
+      </w:r>
       <w:bookmarkStart w:id="0" w:name="_GoBack"/>
       <w:bookmarkEnd w:id="0"/>
-      <w:r>
-        <w:rPr>
-          <w:webHidden/>
-        </w:rPr>
-        <w:t>&lt;button&gt;</w:t>
-      </w:r>
-      <w:r>
-        <w:rPr>
-          <w:webHidden/>
-        </w:rPr>
-        <w:tab/>
-      </w:r>
-    </w:p>
-    <w:p>
-      <w:pPr>
-        <w:pStyle w:val="Level3"/>
-        <w:rPr>
-          <w:webHidden/>
-        </w:rPr>
-      </w:pPr>
-      <w:r>
-        <w:rPr>
-          <w:webHidden/>
-        </w:rPr>
-        <w:t>&lt;form&gt;</w:t>
-      </w:r>
-      <w:r>
-        <w:rPr>
-          <w:webHidden/>
-        </w:rPr>
-        <w:tab/>
-      </w:r>
+    </w:p>
+    <w:p>
+      <w:pPr>
+        <w:pStyle w:val="Level3"/>
+        <w:rPr>
+          <w:webHidden/>
+          <w:lang w:val="en-GB"/>
+        </w:rPr>
+      </w:pPr>
+      <w:r>
+        <w:rPr>
+          <w:webHidden/>
+          <w:lang w:val="en-GB"/>
+        </w:rPr>
+        <w:t>&lt;</w:t>
+      </w:r>
+      <w:proofErr w:type="spellStart"/>
+      <w:r>
+        <w:rPr>
+          <w:webHidden/>
+          <w:lang w:val="en-GB"/>
+        </w:rPr>
+        <w:t>textarea</w:t>
+      </w:r>
+      <w:proofErr w:type="spellEnd"/>
+      <w:r>
+        <w:rPr>
+          <w:webHidden/>
+          <w:lang w:val="en-GB"/>
+        </w:rPr>
+        <w:t>&gt;</w:t>
+      </w:r>
+      <w:r>
+        <w:rPr>
+          <w:webHidden/>
+          <w:lang w:val="en-GB"/>
+        </w:rPr>
+        <w:tab/>
+      </w:r>
+    </w:p>
+    <w:p>
+      <w:pPr>
+        <w:pStyle w:val="Level3"/>
+        <w:rPr>
+          <w:webHidden/>
+        </w:rPr>
+      </w:pPr>
+      <w:r>
+        <w:rPr>
+          <w:webHidden/>
+        </w:rPr>
+        <w:t xml:space="preserve">&lt;select&gt; &amp; </w:t>
+      </w:r>
+      <w:r>
+        <w:rPr>
+          <w:webHidden/>
+        </w:rPr>
+        <w:t>&lt;option&gt;</w:t>
+      </w:r>
+      <w:r>
+        <w:rPr>
+          <w:webHidden/>
+        </w:rPr>
+        <w:tab/>
+      </w:r>
+    </w:p>
+    <w:p>
+      <w:pPr>
+        <w:pStyle w:val="Level3"/>
+        <w:rPr>
+          <w:webHidden/>
+        </w:rPr>
+      </w:pPr>
+      <w:r>
+        <w:rPr>
+          <w:webHidden/>
+        </w:rPr>
+        <w:t>&lt;</w:t>
+      </w:r>
+      <w:proofErr w:type="spellStart"/>
+      <w:r>
+        <w:rPr>
+          <w:webHidden/>
+        </w:rPr>
+        <w:t>datalist</w:t>
+      </w:r>
+      <w:proofErr w:type="spellEnd"/>
+      <w:r>
+        <w:rPr>
+          <w:webHidden/>
+        </w:rPr>
+        <w:t>&gt;</w:t>
+      </w:r>
+      <w:r>
+        <w:rPr>
+          <w:webHidden/>
+        </w:rPr>
+        <w:tab/>
+      </w:r>
+    </w:p>
+    <w:p>
+      <w:pPr>
+        <w:pStyle w:val="Level3"/>
+        <w:rPr>
+          <w:webHidden/>
+        </w:rPr>
+      </w:pPr>
+      <w:r>
+        <w:rPr>
+          <w:webHidden/>
+        </w:rPr>
+        <w:t>&lt;meter&gt;</w:t>
+      </w:r>
+      <w:r>
+        <w:rPr>
+          <w:webHidden/>
+        </w:rPr>
+        <w:tab/>
+      </w:r>
+    </w:p>
+    <w:p>
+      <w:pPr>
+        <w:pStyle w:val="Level3"/>
+      </w:pPr>
+      <w:r>
+        <w:rPr>
+          <w:webHidden/>
+        </w:rPr>
+        <w:t>&lt;label&gt;</w:t>
+      </w:r>
+      <w:r>
+        <w:rPr>
+          <w:webHidden/>
+        </w:rPr>
+        <w:tab/>
+      </w:r>
+    </w:p>
+    <w:p>
+      <w:pPr>
+        <w:pStyle w:val="Level3"/>
+        <w:rPr>
+          <w:lang w:val="it-IT"/>
+        </w:rPr>
+      </w:pPr>
+      <w:r>
+        <w:rPr>
+          <w:webHidden/>
+          <w:lang w:val="it-IT"/>
+        </w:rPr>
+        <w:t>&lt;</w:t>
+      </w:r>
+      <w:proofErr w:type="spellStart"/>
+      <w:r>
+        <w:rPr>
+          <w:webHidden/>
+          <w:lang w:val="it-IT"/>
+        </w:rPr>
+        <w:t>button</w:t>
+      </w:r>
+      <w:proofErr w:type="spellEnd"/>
+      <w:r>
+        <w:rPr>
+          <w:webHidden/>
+          <w:lang w:val="it-IT"/>
+        </w:rPr>
+        <w:t>&gt;</w:t>
+      </w:r>
+      <w:r>
+        <w:rPr>
+          <w:webHidden/>
+          <w:lang w:val="it-IT"/>
+        </w:rPr>
+        <w:tab/>
+      </w:r>
+    </w:p>
+    <w:p>
+      <w:pPr>
+        <w:pStyle w:val="Level3"/>
+        <w:rPr>
+          <w:webHidden/>
+          <w:lang w:val="it-IT"/>
+        </w:rPr>
+      </w:pPr>
     </w:p>
     <w:p>
       <w:pPr>
         <w:pStyle w:val="Level2"/>
         <w:rPr>
-          <w:lang w:val="en-GB"/>
-        </w:rPr>
-      </w:pPr>
-      <w:r>
-        <w:rPr>
-          <w:webHidden/>
-          <w:lang w:val="en-GB"/>
-        </w:rPr>
-        <w:t>Metadata tags</w:t>
-      </w:r>
-      <w:r>
-        <w:rPr>
-          <w:webHidden/>
-          <w:lang w:val="en-GB"/>
-        </w:rPr>
-        <w:tab/>
-      </w:r>
-    </w:p>
-    <w:p>
-      <w:pPr>
-        <w:pStyle w:val="Level3"/>
-        <w:rPr>
-          <w:webHidden/>
-          <w:lang w:val="en-GB"/>
-        </w:rPr>
-      </w:pPr>
-      <w:r>
-        <w:rPr>
-          <w:webHidden/>
-          <w:lang w:val="en-GB"/>
+          <w:lang w:val="it-IT"/>
+        </w:rPr>
+      </w:pPr>
+      <w:r>
+        <w:rPr>
+          <w:webHidden/>
+          <w:lang w:val="it-IT"/>
         </w:rPr>
         <w:lastRenderedPageBreak/>
+        <w:t xml:space="preserve">Metadata </w:t>
+      </w:r>
+      <w:proofErr w:type="spellStart"/>
+      <w:r>
+        <w:rPr>
+          <w:webHidden/>
+          <w:lang w:val="it-IT"/>
+        </w:rPr>
+        <w:t>tags</w:t>
+      </w:r>
+      <w:proofErr w:type="spellEnd"/>
+      <w:r>
+        <w:rPr>
+          <w:webHidden/>
+          <w:lang w:val="it-IT"/>
+        </w:rPr>
+        <w:tab/>
+      </w:r>
+    </w:p>
+    <w:p>
+      <w:pPr>
+        <w:pStyle w:val="Level3"/>
+        <w:rPr>
+          <w:webHidden/>
+          <w:lang w:val="it-IT"/>
+        </w:rPr>
+      </w:pPr>
+      <w:r>
+        <w:rPr>
+          <w:webHidden/>
+          <w:lang w:val="it-IT"/>
+        </w:rPr>
         <w:t>&lt;</w:t>
       </w:r>
-      <w:r>
-        <w:rPr>
-          <w:webHidden/>
+      <w:proofErr w:type="spellStart"/>
+      <w:r>
+        <w:rPr>
+          <w:webHidden/>
+          <w:lang w:val="it-IT"/>
         </w:rPr>
         <w:t>title</w:t>
       </w:r>
-      <w:r>
-        <w:rPr>
-          <w:webHidden/>
-          <w:lang w:val="en-GB"/>
+      <w:proofErr w:type="spellEnd"/>
+      <w:r>
+        <w:rPr>
+          <w:webHidden/>
+          <w:lang w:val="it-IT"/>
         </w:rPr>
         <w:t>&gt;</w:t>
       </w:r>
       <w:r>
         <w:rPr>
           <w:webHidden/>
-          <w:lang w:val="en-GB"/>
+          <w:lang w:val="it-IT"/>
         </w:rPr>
         <w:tab/>
       </w:r>
@@ -2504,6 +2546,7 @@
           <w:webHidden/>
           <w:lang w:val="en-GB"/>
         </w:rPr>
+        <w:lastRenderedPageBreak/>
         <w:t>Null e Undefined</w:t>
       </w:r>
       <w:r>
@@ -2527,7 +2570,6 @@
           <w:webHidden/>
           <w:lang w:val="en-GB"/>
         </w:rPr>
-        <w:lastRenderedPageBreak/>
         <w:t>Inferimento</w:t>
       </w:r>
       <w:proofErr w:type="spellEnd"/>

</xml_diff>